<commit_message>
added web links for Connor's presentation on github
</commit_message>
<xml_diff>
--- a/Software_Carpentry_Github.docx
+++ b/Software_Carpentry_Github.docx
@@ -43,11 +43,77 @@
     </w:p>
     <w:p>
       <w:pPr>
+        <w:jc w:val="center"/>
+        <w:rPr>
+          <w:b/>
+          <w:lang w:val="en-US"/>
+        </w:rPr>
+      </w:pPr>
+    </w:p>
+    <w:p>
+      <w:pPr>
+        <w:rPr>
+          <w:lang w:val="en-US"/>
+        </w:rPr>
+      </w:pPr>
+      <w:r>
+        <w:rPr>
+          <w:lang w:val="en-US"/>
+        </w:rPr>
+        <w:t>Slides</w:t>
+      </w:r>
+      <w:r>
+        <w:rPr>
+          <w:lang w:val="en-US"/>
+        </w:rPr>
+        <w:t xml:space="preserve"> on Github</w:t>
+      </w:r>
+      <w:bookmarkStart w:id="0" w:name="_GoBack"/>
+      <w:bookmarkEnd w:id="0"/>
+      <w:r>
+        <w:rPr>
+          <w:lang w:val="en-US"/>
+        </w:rPr>
+        <w:t>:</w:t>
+      </w:r>
+    </w:p>
+    <w:p>
+      <w:pPr>
         <w:rPr>
           <w:lang w:val="en-US"/>
         </w:rPr>
       </w:pPr>
       <w:hyperlink r:id="rId6" w:history="1">
+        <w:r>
+          <w:rPr>
+            <w:rStyle w:val="Hyperlink"/>
+            <w:lang w:val="en-US"/>
+          </w:rPr>
+          <w:t>http://slides.com/connorosborn/intro-to-git/live#/</w:t>
+        </w:r>
+      </w:hyperlink>
+    </w:p>
+    <w:p>
+      <w:pPr>
+        <w:rPr>
+          <w:lang w:val="en-US"/>
+        </w:rPr>
+      </w:pPr>
+      <w:r>
+        <w:rPr>
+          <w:lang w:val="en-US"/>
+        </w:rPr>
+        <w:t>Etherpad:</w:t>
+      </w:r>
+    </w:p>
+    <w:p>
+      <w:pPr>
+        <w:rPr>
+          <w:rStyle w:val="Hyperlink"/>
+          <w:lang w:val="en-US"/>
+        </w:rPr>
+      </w:pPr>
+      <w:hyperlink r:id="rId7" w:history="1">
         <w:r>
           <w:rPr>
             <w:rStyle w:val="Hyperlink"/>
@@ -63,7 +129,21 @@
           <w:lang w:val="en-US"/>
         </w:rPr>
       </w:pPr>
-      <w:hyperlink r:id="rId7" w:history="1">
+      <w:r>
+        <w:rPr>
+          <w:lang w:val="en-US"/>
+        </w:rPr>
+        <w:t>Dropbox:</w:t>
+      </w:r>
+    </w:p>
+    <w:p>
+      <w:pPr>
+        <w:rPr>
+          <w:rStyle w:val="Hyperlink"/>
+          <w:lang w:val="en-US"/>
+        </w:rPr>
+      </w:pPr>
+      <w:hyperlink r:id="rId8" w:history="1">
         <w:r>
           <w:rPr>
             <w:rStyle w:val="Hyperlink"/>
@@ -79,7 +159,21 @@
           <w:lang w:val="en-US"/>
         </w:rPr>
       </w:pPr>
-      <w:hyperlink r:id="rId8" w:history="1">
+      <w:r>
+        <w:rPr>
+          <w:lang w:val="en-US"/>
+        </w:rPr>
+        <w:t>General info about the workshop:</w:t>
+      </w:r>
+    </w:p>
+    <w:p>
+      <w:pPr>
+        <w:rPr>
+          <w:rStyle w:val="Hyperlink"/>
+          <w:lang w:val="en-US"/>
+        </w:rPr>
+      </w:pPr>
+      <w:hyperlink r:id="rId9" w:history="1">
         <w:r>
           <w:rPr>
             <w:rStyle w:val="Hyperlink"/>
@@ -95,7 +189,21 @@
           <w:lang w:val="en-US"/>
         </w:rPr>
       </w:pPr>
-      <w:hyperlink r:id="rId9" w:history="1">
+      <w:r>
+        <w:rPr>
+          <w:lang w:val="en-US"/>
+        </w:rPr>
+        <w:t>Software Carpentry website:</w:t>
+      </w:r>
+    </w:p>
+    <w:p>
+      <w:pPr>
+        <w:rPr>
+          <w:rStyle w:val="Hyperlink"/>
+          <w:lang w:val="en-US"/>
+        </w:rPr>
+      </w:pPr>
+      <w:hyperlink r:id="rId10" w:history="1">
         <w:r>
           <w:rPr>
             <w:rStyle w:val="Hyperlink"/>
@@ -111,7 +219,20 @@
           <w:lang w:val="en-US"/>
         </w:rPr>
       </w:pPr>
-      <w:hyperlink r:id="rId10" w:anchor="instances/f2aac81c-0b7d-460f-864b-2433e78e6047" w:history="1">
+      <w:r>
+        <w:rPr>
+          <w:lang w:val="en-US"/>
+        </w:rPr>
+        <w:t>Atmosphere:</w:t>
+      </w:r>
+    </w:p>
+    <w:p>
+      <w:pPr>
+        <w:rPr>
+          <w:lang w:val="en-US"/>
+        </w:rPr>
+      </w:pPr>
+      <w:hyperlink r:id="rId11" w:anchor="instances/f2aac81c-0b7d-460f-864b-2433e78e6047" w:history="1">
         <w:r>
           <w:rPr>
             <w:rStyle w:val="Hyperlink"/>
@@ -354,8 +475,6 @@
         </w:rPr>
         <w:t xml:space="preserve"> (download, copy from download to directory,</w:t>
       </w:r>
-      <w:bookmarkStart w:id="0" w:name="_GoBack"/>
-      <w:bookmarkEnd w:id="0"/>
     </w:p>
     <w:p>
       <w:pPr>
@@ -741,6 +860,7 @@
         <w:rPr>
           <w:lang w:val="en-US"/>
         </w:rPr>
+        <w:lastRenderedPageBreak/>
         <w:tab/>
       </w:r>
       <w:r>
@@ -908,7 +1028,6 @@
         <w:rPr>
           <w:lang w:val="en-US"/>
         </w:rPr>
-        <w:lastRenderedPageBreak/>
         <w:t xml:space="preserve">$ </w:t>
       </w:r>
       <w:r>

</xml_diff>